<commit_message>
LED BOARD: 1)changed sensor side 2)all rules changed to 0.3 3)arcs on board edges
</commit_message>
<xml_diff>
--- a/Hardware/MBLv1 handbook.docx
+++ b/Hardware/MBLv1 handbook.docx
@@ -1208,15 +1208,7 @@
               <w:rPr>
                 <w:lang w:val="ru-RU"/>
               </w:rPr>
-              <w:t>60ру</w:t>
-            </w:r>
-            <w:bookmarkStart w:id="0" w:name="_GoBack"/>
-            <w:bookmarkEnd w:id="0"/>
-            <w:r>
-              <w:rPr>
-                <w:lang w:val="ru-RU"/>
-              </w:rPr>
-              <w:t>б</w:t>
+              <w:t>60руб</w:t>
             </w:r>
           </w:p>
         </w:tc>
@@ -1249,6 +1241,112 @@
           <w:lang w:val="ru-RU"/>
         </w:rPr>
       </w:pPr>
+      <w:r>
+        <w:rPr>
+          <w:lang w:val="ru-RU"/>
+        </w:rPr>
+        <w:br w:type="page"/>
+      </w:r>
+    </w:p>
+    <w:p>
+      <w:pPr>
+        <w:pStyle w:val="Heading1"/>
+        <w:rPr>
+          <w:lang w:val="ru-RU"/>
+        </w:rPr>
+      </w:pPr>
+      <w:r>
+        <w:rPr>
+          <w:lang w:val="ru-RU"/>
+        </w:rPr>
+        <w:lastRenderedPageBreak/>
+        <w:t>Теплоотвод</w:t>
+      </w:r>
+    </w:p>
+    <w:p>
+      <w:pPr>
+        <w:rPr>
+          <w:lang w:val="ru-RU"/>
+        </w:rPr>
+      </w:pPr>
+    </w:p>
+    <w:p>
+      <w:pPr>
+        <w:rPr>
+          <w:lang w:val="ru-RU"/>
+        </w:rPr>
+      </w:pPr>
+    </w:p>
+    <w:p>
+      <w:pPr>
+        <w:rPr>
+          <w:lang w:val="ru-RU"/>
+        </w:rPr>
+      </w:pPr>
+      <w:r>
+        <w:rPr>
+          <w:lang w:val="ru-RU"/>
+        </w:rPr>
+        <w:t>Светодиод:</w:t>
+      </w:r>
+    </w:p>
+    <w:p>
+      <w:pPr>
+        <w:rPr>
+          <w:lang w:val="ru-RU"/>
+        </w:rPr>
+      </w:pPr>
+      <w:r>
+        <w:rPr>
+          <w:lang w:val="ru-RU"/>
+        </w:rPr>
+        <w:t xml:space="preserve">Тепловое сопротивление </w:t>
+      </w:r>
+      <w:r>
+        <w:t>J</w:t>
+      </w:r>
+      <w:r>
+        <w:rPr>
+          <w:lang w:val="ru-RU"/>
+        </w:rPr>
+        <w:t>-</w:t>
+      </w:r>
+      <w:r>
+        <w:t>C</w:t>
+      </w:r>
+      <w:r>
+        <w:rPr>
+          <w:lang w:val="ru-RU"/>
+        </w:rPr>
+        <w:t xml:space="preserve"> 10</w:t>
+      </w:r>
+      <w:r>
+        <w:t>K</w:t>
+      </w:r>
+      <w:r>
+        <w:rPr>
+          <w:lang w:val="ru-RU"/>
+        </w:rPr>
+        <w:t>/</w:t>
+      </w:r>
+      <w:r>
+        <w:t>W</w:t>
+      </w:r>
+    </w:p>
+    <w:p>
+      <w:pPr>
+        <w:rPr>
+          <w:lang w:val="ru-RU"/>
+        </w:rPr>
+      </w:pPr>
+      <w:r>
+        <w:rPr>
+          <w:lang w:val="ru-RU"/>
+        </w:rPr>
+        <w:t>Максимальная температура активной области +125</w:t>
+      </w:r>
+      <w:bookmarkStart w:id="0" w:name="_GoBack"/>
+      <w:bookmarkEnd w:id="0"/>
     </w:p>
     <w:sectPr>
       <w:pgSz w:w="12240" w:h="15840"/>

</xml_diff>